<commit_message>
refactored the main application so it is easier to mantain and add features
</commit_message>
<xml_diff>
--- a/Registo_Treino Diogo.docx
+++ b/Registo_Treino Diogo.docx
@@ -730,7 +730,7 @@
                 <w:szCs w:val="24"/>
                 <w:rtl w:val="0"/>
               </w:rPr>
-              <w:t xml:space="preserve">2024-09-09</w:t>
+              <w:t xml:space="preserve">2024-09-30</w:t>
             </w:r>
           </w:p>
         </w:tc>
@@ -809,7 +809,7 @@
                 <w:szCs w:val="24"/>
                 <w:rtl w:val="0"/>
               </w:rPr>
-              <w:t xml:space="preserve">01:04:29</w:t>
+              <w:t xml:space="preserve">00:42:47</w:t>
             </w:r>
           </w:p>
         </w:tc>
@@ -845,7 +845,7 @@
                 <w:szCs w:val="24"/>
                 <w:rtl w:val="0"/>
               </w:rPr>
-              <w:t xml:space="preserve">15.07</w:t>
+              <w:t xml:space="preserve">10.01</w:t>
             </w:r>
           </w:p>
         </w:tc>
@@ -881,7 +881,7 @@
                 <w:szCs w:val="24"/>
                 <w:rtl w:val="0"/>
               </w:rPr>
-              <w:t xml:space="preserve">4:17</w:t>
+              <w:t xml:space="preserve">4:16</w:t>
             </w:r>
           </w:p>
         </w:tc>
@@ -1046,7 +1046,7 @@
                 <w:szCs w:val="24"/>
                 <w:rtl w:val="0"/>
               </w:rPr>
-              <w:t xml:space="preserve"/>
+              <w:t xml:space="preserve">00:30:01, 00:19:20, 00:14:40</w:t>
             </w:r>
           </w:p>
         </w:tc>
@@ -1082,7 +1082,7 @@
                 <w:szCs w:val="24"/>
                 <w:rtl w:val="0"/>
               </w:rPr>
-              <w:t xml:space="preserve"/>
+              <w:t xml:space="preserve">7.14, 6.15, 3.01</w:t>
             </w:r>
           </w:p>
         </w:tc>
@@ -1118,7 +1118,7 @@
                 <w:szCs w:val="24"/>
                 <w:rtl w:val="0"/>
               </w:rPr>
-              <w:t xml:space="preserve"/>
+              <w:t xml:space="preserve">4:12, 3:09, 4:52</w:t>
             </w:r>
           </w:p>
         </w:tc>
@@ -1694,7 +1694,7 @@
                 <w:szCs w:val="24"/>
                 <w:rtl w:val="0"/>
               </w:rPr>
-              <w:t xml:space="preserve">2024-09-10</w:t>
+              <w:t xml:space="preserve">2024-10-01</w:t>
             </w:r>
           </w:p>
         </w:tc>
@@ -1773,7 +1773,7 @@
                 <w:szCs w:val="24"/>
                 <w:rtl w:val="0"/>
               </w:rPr>
-              <w:t xml:space="preserve"/>
+              <w:t xml:space="preserve">00:44:21</w:t>
             </w:r>
           </w:p>
         </w:tc>
@@ -1809,7 +1809,7 @@
                 <w:szCs w:val="24"/>
                 <w:rtl w:val="0"/>
               </w:rPr>
-              <w:t xml:space="preserve"/>
+              <w:t xml:space="preserve">10.01</w:t>
             </w:r>
           </w:p>
         </w:tc>
@@ -1845,7 +1845,7 @@
                 <w:szCs w:val="24"/>
                 <w:rtl w:val="0"/>
               </w:rPr>
-              <w:t xml:space="preserve"/>
+              <w:t xml:space="preserve">4:26</w:t>
             </w:r>
           </w:p>
         </w:tc>
@@ -2010,7 +2010,7 @@
                 <w:szCs w:val="24"/>
                 <w:rtl w:val="0"/>
               </w:rPr>
-              <w:t xml:space="preserve">01:06:23</w:t>
+              <w:t xml:space="preserve">01:06:41</w:t>
             </w:r>
           </w:p>
         </w:tc>
@@ -2046,7 +2046,7 @@
                 <w:szCs w:val="24"/>
                 <w:rtl w:val="0"/>
               </w:rPr>
-              <w:t xml:space="preserve">16.01</w:t>
+              <w:t xml:space="preserve">15.13</w:t>
             </w:r>
           </w:p>
         </w:tc>
@@ -2082,7 +2082,7 @@
                 <w:szCs w:val="24"/>
                 <w:rtl w:val="0"/>
               </w:rPr>
-              <w:t xml:space="preserve">4:09</w:t>
+              <w:t xml:space="preserve">4:24</w:t>
             </w:r>
           </w:p>
         </w:tc>
@@ -2659,7 +2659,7 @@
                 <w:szCs w:val="24"/>
                 <w:rtl w:val="0"/>
               </w:rPr>
-              <w:t xml:space="preserve">2024-09-11</w:t>
+              <w:t xml:space="preserve">2024-10-02</w:t>
             </w:r>
             <w:r>
               <w:rPr>
@@ -2743,7 +2743,7 @@
                 <w:szCs w:val="24"/>
                 <w:rtl w:val="0"/>
               </w:rPr>
-              <w:t xml:space="preserve">00:43:41</w:t>
+              <w:t xml:space="preserve"/>
             </w:r>
           </w:p>
         </w:tc>
@@ -2779,7 +2779,7 @@
                 <w:szCs w:val="24"/>
                 <w:rtl w:val="0"/>
               </w:rPr>
-              <w:t xml:space="preserve">10.02</w:t>
+              <w:t xml:space="preserve"/>
             </w:r>
           </w:p>
         </w:tc>
@@ -2815,7 +2815,7 @@
                 <w:szCs w:val="24"/>
                 <w:rtl w:val="0"/>
               </w:rPr>
-              <w:t xml:space="preserve">4:22</w:t>
+              <w:t xml:space="preserve"/>
             </w:r>
           </w:p>
         </w:tc>
@@ -2980,7 +2980,7 @@
                 <w:szCs w:val="24"/>
                 <w:rtl w:val="0"/>
               </w:rPr>
-              <w:t xml:space="preserve">01:25:03</w:t>
+              <w:t xml:space="preserve">00:42:37, 00:12:29, 00:14:46</w:t>
             </w:r>
           </w:p>
         </w:tc>
@@ -3016,7 +3016,7 @@
                 <w:szCs w:val="24"/>
                 <w:rtl w:val="0"/>
               </w:rPr>
-              <w:t xml:space="preserve">22.07</w:t>
+              <w:t xml:space="preserve">10.07, 3.11, 3.02</w:t>
             </w:r>
           </w:p>
         </w:tc>
@@ -3052,7 +3052,7 @@
                 <w:szCs w:val="24"/>
                 <w:rtl w:val="0"/>
               </w:rPr>
-              <w:t xml:space="preserve">3:51</w:t>
+              <w:t xml:space="preserve">4:14, 4:01, 4:54</w:t>
             </w:r>
           </w:p>
         </w:tc>
@@ -3629,7 +3629,7 @@
                 <w:szCs w:val="24"/>
                 <w:rtl w:val="0"/>
               </w:rPr>
-              <w:t xml:space="preserve">2024-09-12</w:t>
+              <w:t xml:space="preserve">2024-10-03</w:t>
             </w:r>
             <w:r>
               <w:rPr>
@@ -3713,7 +3713,7 @@
                 <w:szCs w:val="24"/>
                 <w:rtl w:val="0"/>
               </w:rPr>
-              <w:t xml:space="preserve">01:09:03</w:t>
+              <w:t xml:space="preserve">00:45:25</w:t>
             </w:r>
           </w:p>
         </w:tc>
@@ -3749,7 +3749,7 @@
                 <w:szCs w:val="24"/>
                 <w:rtl w:val="0"/>
               </w:rPr>
-              <w:t xml:space="preserve">15.02</w:t>
+              <w:t xml:space="preserve">10.01</w:t>
             </w:r>
           </w:p>
         </w:tc>
@@ -3785,7 +3785,7 @@
                 <w:szCs w:val="24"/>
                 <w:rtl w:val="0"/>
               </w:rPr>
-              <w:t xml:space="preserve">4:36</w:t>
+              <w:t xml:space="preserve">4:32</w:t>
             </w:r>
           </w:p>
         </w:tc>
@@ -3950,7 +3950,7 @@
                 <w:szCs w:val="24"/>
                 <w:rtl w:val="0"/>
               </w:rPr>
-              <w:t xml:space="preserve"/>
+              <w:t xml:space="preserve">01:02:52</w:t>
             </w:r>
           </w:p>
         </w:tc>
@@ -3986,7 +3986,7 @@
                 <w:szCs w:val="24"/>
                 <w:rtl w:val="0"/>
               </w:rPr>
-              <w:t xml:space="preserve"/>
+              <w:t xml:space="preserve">15.16</w:t>
             </w:r>
           </w:p>
         </w:tc>
@@ -4022,7 +4022,7 @@
                 <w:szCs w:val="24"/>
                 <w:rtl w:val="0"/>
               </w:rPr>
-              <w:t xml:space="preserve"/>
+              <w:t xml:space="preserve">4:09</w:t>
             </w:r>
           </w:p>
         </w:tc>
@@ -4599,7 +4599,7 @@
                 <w:szCs w:val="24"/>
                 <w:rtl w:val="0"/>
               </w:rPr>
-              <w:t xml:space="preserve">2024-09-13</w:t>
+              <w:t xml:space="preserve">2024-10-04</w:t>
             </w:r>
             <w:r>
               <w:rPr>
@@ -4935,7 +4935,7 @@
                 <w:szCs w:val="24"/>
                 <w:rtl w:val="0"/>
               </w:rPr>
-              <w:t xml:space="preserve">01:07:29</w:t>
+              <w:t xml:space="preserve"/>
             </w:r>
           </w:p>
         </w:tc>
@@ -4971,7 +4971,7 @@
                 <w:szCs w:val="24"/>
                 <w:rtl w:val="0"/>
               </w:rPr>
-              <w:t xml:space="preserve">16.19</w:t>
+              <w:t xml:space="preserve"/>
             </w:r>
           </w:p>
         </w:tc>
@@ -5007,7 +5007,7 @@
                 <w:szCs w:val="24"/>
                 <w:rtl w:val="0"/>
               </w:rPr>
-              <w:t xml:space="preserve">4:10</w:t>
+              <w:t xml:space="preserve"/>
             </w:r>
           </w:p>
         </w:tc>
@@ -5584,7 +5584,7 @@
                 <w:szCs w:val="24"/>
                 <w:rtl w:val="0"/>
               </w:rPr>
-              <w:t xml:space="preserve">2024-09-14</w:t>
+              <w:t xml:space="preserve">2024-10-05</w:t>
             </w:r>
             <w:r>
               <w:rPr>
@@ -5668,7 +5668,7 @@
                 <w:szCs w:val="24"/>
                 <w:rtl w:val="0"/>
               </w:rPr>
-              <w:t xml:space="preserve">01:08:28</w:t>
+              <w:t xml:space="preserve">01:07:07</w:t>
             </w:r>
           </w:p>
         </w:tc>
@@ -5704,7 +5704,7 @@
                 <w:szCs w:val="24"/>
                 <w:rtl w:val="0"/>
               </w:rPr>
-              <w:t xml:space="preserve">17.73</w:t>
+              <w:t xml:space="preserve">15.01</w:t>
             </w:r>
           </w:p>
         </w:tc>
@@ -5740,7 +5740,7 @@
                 <w:szCs w:val="24"/>
                 <w:rtl w:val="0"/>
               </w:rPr>
-              <w:t xml:space="preserve">3:52</w:t>
+              <w:t xml:space="preserve">4:28</w:t>
             </w:r>
           </w:p>
         </w:tc>
@@ -6554,7 +6554,7 @@
                 <w:szCs w:val="24"/>
                 <w:rtl w:val="0"/>
               </w:rPr>
-              <w:t xml:space="preserve">2024-09-15</w:t>
+              <w:t xml:space="preserve">2024-10-06</w:t>
             </w:r>
             <w:r>
               <w:rPr>
@@ -6638,7 +6638,7 @@
                 <w:szCs w:val="24"/>
                 <w:rtl w:val="0"/>
               </w:rPr>
-              <w:t xml:space="preserve">01:17:11</w:t>
+              <w:t xml:space="preserve">01:17:59</w:t>
             </w:r>
           </w:p>
         </w:tc>
@@ -6674,7 +6674,7 @@
                 <w:szCs w:val="24"/>
                 <w:rtl w:val="0"/>
               </w:rPr>
-              <w:t xml:space="preserve">18.03</w:t>
+              <w:t xml:space="preserve">18.24</w:t>
             </w:r>
           </w:p>
         </w:tc>
@@ -7726,7 +7726,7 @@
                 <w:szCs w:val="24"/>
                 <w:rtl w:val="0"/>
               </w:rPr>
-              <w:t xml:space="preserve">130.14</w:t>
+              <w:t xml:space="preserve">126.07</w:t>
             </w:r>
           </w:p>
         </w:tc>

</xml_diff>